<commit_message>
docx file generation - error handling, template fixes, code fixing
</commit_message>
<xml_diff>
--- a/backend/utils/docxGenerator/templates/rounds-template.docx
+++ b/backend/utils/docxGenerator/templates/rounds-template.docx
@@ -73,7 +73,7 @@
           <w:bCs/>
           <w:color w:val="auto"/>
         </w:rPr>
-        <w:t>Schedule_round</w:t>
+        <w:t>roundNumber</w:t>
       </w:r>
       <w:proofErr w:type="spellEnd"/>
       <w:r>
@@ -133,7 +133,25 @@
           <w:bCs/>
           <w:color w:val="auto"/>
         </w:rPr>
-        <w:t>round_date</w:t>
+        <w:t>round</w:t>
+      </w:r>
+      <w:r>
+        <w:rPr>
+          <w:rFonts w:ascii="Cambria" w:hAnsi="Cambria"/>
+          <w:b/>
+          <w:bCs/>
+          <w:color w:val="auto"/>
+        </w:rPr>
+        <w:t>D</w:t>
+      </w:r>
+      <w:r>
+        <w:rPr>
+          <w:rFonts w:ascii="Cambria" w:hAnsi="Cambria"/>
+          <w:b/>
+          <w:bCs/>
+          <w:color w:val="auto"/>
+        </w:rPr>
+        <w:t>ate</w:t>
       </w:r>
       <w:proofErr w:type="spellEnd"/>
       <w:r>
@@ -217,7 +235,7 @@
           <w:sz w:val="28"/>
           <w:szCs w:val="28"/>
         </w:rPr>
-        <w:t>Zápas {{@index+1}}</w:t>
+        <w:t>Zápas {{index}}</w:t>
       </w:r>
     </w:p>
     <w:p>

</xml_diff>

<commit_message>
docx generate - template fix
</commit_message>
<xml_diff>
--- a/backend/utils/docxGenerator/templates/rounds-template.docx
+++ b/backend/utils/docxGenerator/templates/rounds-template.docx
@@ -7,7 +7,6 @@
         <w:ind w:left="-567" w:right="-680"/>
         <w:rPr>
           <w:rFonts w:ascii="Cambria" w:hAnsi="Cambria"/>
-          <w:noProof/>
         </w:rPr>
       </w:pPr>
     </w:p>
@@ -16,171 +15,6 @@
         <w:ind w:left="-567" w:right="-680"/>
         <w:rPr>
           <w:rFonts w:ascii="Cambria" w:hAnsi="Cambria"/>
-          <w:noProof/>
-        </w:rPr>
-      </w:pPr>
-    </w:p>
-    <w:p/>
-    <w:p>
-      <w:pPr>
-        <w:pStyle w:val="Nadpis1"/>
-        <w:spacing w:before="0" w:after="0"/>
-        <w:ind w:left="-567" w:right="-680"/>
-        <w:jc w:val="center"/>
-        <w:rPr>
-          <w:rFonts w:ascii="Cambria" w:hAnsi="Cambria"/>
-          <w:b/>
-          <w:bCs/>
-          <w:color w:val="auto"/>
-        </w:rPr>
-      </w:pPr>
-    </w:p>
-    <w:p>
-      <w:pPr>
-        <w:pStyle w:val="Nadpis1"/>
-        <w:ind w:left="-567" w:right="-680"/>
-        <w:jc w:val="center"/>
-        <w:rPr>
-          <w:rFonts w:ascii="Cambria" w:hAnsi="Cambria"/>
-          <w:b/>
-          <w:bCs/>
-          <w:color w:val="auto"/>
-        </w:rPr>
-      </w:pPr>
-      <w:r>
-        <w:rPr>
-          <w:rFonts w:ascii="Cambria" w:hAnsi="Cambria"/>
-          <w:b/>
-          <w:bCs/>
-          <w:color w:val="auto"/>
-        </w:rPr>
-        <w:t>{</w:t>
-      </w:r>
-      <w:r>
-        <w:rPr>
-          <w:rFonts w:ascii="Cambria" w:hAnsi="Cambria"/>
-          <w:b/>
-          <w:bCs/>
-          <w:color w:val="auto"/>
-        </w:rPr>
-        <w:t>{</w:t>
-      </w:r>
-      <w:proofErr w:type="spellStart"/>
-      <w:r>
-        <w:rPr>
-          <w:rFonts w:ascii="Cambria" w:hAnsi="Cambria"/>
-          <w:b/>
-          <w:bCs/>
-          <w:color w:val="auto"/>
-        </w:rPr>
-        <w:t>roundNumber</w:t>
-      </w:r>
-      <w:proofErr w:type="spellEnd"/>
-      <w:r>
-        <w:rPr>
-          <w:rFonts w:ascii="Cambria" w:hAnsi="Cambria"/>
-          <w:b/>
-          <w:bCs/>
-          <w:color w:val="auto"/>
-        </w:rPr>
-        <w:t>}</w:t>
-      </w:r>
-      <w:r>
-        <w:rPr>
-          <w:rFonts w:ascii="Cambria" w:hAnsi="Cambria"/>
-          <w:b/>
-          <w:bCs/>
-          <w:color w:val="auto"/>
-        </w:rPr>
-        <w:t>}</w:t>
-      </w:r>
-    </w:p>
-    <w:p>
-      <w:pPr>
-        <w:pStyle w:val="Nadpis2"/>
-        <w:ind w:left="-567" w:right="-680"/>
-        <w:jc w:val="center"/>
-        <w:rPr>
-          <w:rFonts w:ascii="Cambria" w:hAnsi="Cambria"/>
-          <w:b/>
-          <w:bCs/>
-          <w:color w:val="auto"/>
-        </w:rPr>
-      </w:pPr>
-      <w:r>
-        <w:rPr>
-          <w:rFonts w:ascii="Cambria" w:hAnsi="Cambria"/>
-          <w:b/>
-          <w:bCs/>
-          <w:color w:val="auto"/>
-        </w:rPr>
-        <w:t>{</w:t>
-      </w:r>
-      <w:r>
-        <w:rPr>
-          <w:rFonts w:ascii="Cambria" w:hAnsi="Cambria"/>
-          <w:b/>
-          <w:bCs/>
-          <w:color w:val="auto"/>
-        </w:rPr>
-        <w:t>{</w:t>
-      </w:r>
-      <w:proofErr w:type="spellStart"/>
-      <w:r>
-        <w:rPr>
-          <w:rFonts w:ascii="Cambria" w:hAnsi="Cambria"/>
-          <w:b/>
-          <w:bCs/>
-          <w:color w:val="auto"/>
-        </w:rPr>
-        <w:t>round</w:t>
-      </w:r>
-      <w:r>
-        <w:rPr>
-          <w:rFonts w:ascii="Cambria" w:hAnsi="Cambria"/>
-          <w:b/>
-          <w:bCs/>
-          <w:color w:val="auto"/>
-        </w:rPr>
-        <w:t>D</w:t>
-      </w:r>
-      <w:r>
-        <w:rPr>
-          <w:rFonts w:ascii="Cambria" w:hAnsi="Cambria"/>
-          <w:b/>
-          <w:bCs/>
-          <w:color w:val="auto"/>
-        </w:rPr>
-        <w:t>ate</w:t>
-      </w:r>
-      <w:proofErr w:type="spellEnd"/>
-      <w:r>
-        <w:rPr>
-          <w:rFonts w:ascii="Cambria" w:hAnsi="Cambria"/>
-          <w:b/>
-          <w:bCs/>
-          <w:color w:val="auto"/>
-        </w:rPr>
-        <w:t>}</w:t>
-      </w:r>
-      <w:r>
-        <w:rPr>
-          <w:rFonts w:ascii="Cambria" w:hAnsi="Cambria"/>
-          <w:b/>
-          <w:bCs/>
-          <w:color w:val="auto"/>
-        </w:rPr>
-        <w:t>}</w:t>
-      </w:r>
-    </w:p>
-    <w:p>
-      <w:pPr>
-        <w:ind w:left="-567" w:right="-680"/>
-        <w:jc w:val="center"/>
-        <w:rPr>
-          <w:rFonts w:ascii="Cambria" w:hAnsi="Cambria"/>
-          <w:sz w:val="28"/>
-          <w:szCs w:val="28"/>
         </w:rPr>
       </w:pPr>
     </w:p>
@@ -194,30 +28,6 @@
           <w:szCs w:val="28"/>
         </w:rPr>
       </w:pPr>
-      <w:r>
-        <w:rPr>
-          <w:rFonts w:ascii="Cambria" w:hAnsi="Cambria"/>
-          <w:sz w:val="28"/>
-          <w:szCs w:val="28"/>
-        </w:rPr>
-        <w:t>{#</w:t>
-      </w:r>
-      <w:r>
-        <w:rPr>
-          <w:rFonts w:ascii="Cambria" w:hAnsi="Cambria"/>
-          <w:sz w:val="28"/>
-          <w:szCs w:val="28"/>
-        </w:rPr>
-        <w:t>m</w:t>
-      </w:r>
-      <w:r>
-        <w:rPr>
-          <w:rFonts w:ascii="Cambria" w:hAnsi="Cambria"/>
-          <w:sz w:val="28"/>
-          <w:szCs w:val="28"/>
-        </w:rPr>
-        <w:t>atches}</w:t>
-      </w:r>
     </w:p>
     <w:p>
       <w:pPr>
@@ -229,14 +39,6 @@
           <w:szCs w:val="28"/>
         </w:rPr>
       </w:pPr>
-      <w:r>
-        <w:rPr>
-          <w:rFonts w:ascii="Cambria" w:hAnsi="Cambria"/>
-          <w:sz w:val="28"/>
-          <w:szCs w:val="28"/>
-        </w:rPr>
-        <w:t>Zápas {{index}}</w:t>
-      </w:r>
     </w:p>
     <w:p>
       <w:pPr>
@@ -263,6 +65,145 @@
           <w:sz w:val="28"/>
           <w:szCs w:val="28"/>
         </w:rPr>
+        <w:t>roundNumber</w:t>
+      </w:r>
+      <w:proofErr w:type="spellEnd"/>
+      <w:r>
+        <w:rPr>
+          <w:rFonts w:ascii="Cambria" w:hAnsi="Cambria"/>
+          <w:sz w:val="28"/>
+          <w:szCs w:val="28"/>
+        </w:rPr>
+        <w:t>}}</w:t>
+      </w:r>
+    </w:p>
+    <w:p>
+      <w:pPr>
+        <w:ind w:left="-567" w:right="-680"/>
+        <w:jc w:val="center"/>
+        <w:rPr>
+          <w:rFonts w:ascii="Cambria" w:hAnsi="Cambria"/>
+          <w:sz w:val="28"/>
+          <w:szCs w:val="28"/>
+        </w:rPr>
+      </w:pPr>
+      <w:r>
+        <w:rPr>
+          <w:rFonts w:ascii="Cambria" w:hAnsi="Cambria"/>
+          <w:sz w:val="28"/>
+          <w:szCs w:val="28"/>
+        </w:rPr>
+        <w:t>{{</w:t>
+      </w:r>
+      <w:proofErr w:type="spellStart"/>
+      <w:r>
+        <w:rPr>
+          <w:rFonts w:ascii="Cambria" w:hAnsi="Cambria"/>
+          <w:sz w:val="28"/>
+          <w:szCs w:val="28"/>
+        </w:rPr>
+        <w:t>roundDate</w:t>
+      </w:r>
+      <w:proofErr w:type="spellEnd"/>
+      <w:r>
+        <w:rPr>
+          <w:rFonts w:ascii="Cambria" w:hAnsi="Cambria"/>
+          <w:sz w:val="28"/>
+          <w:szCs w:val="28"/>
+        </w:rPr>
+        <w:t>}}</w:t>
+      </w:r>
+    </w:p>
+    <w:p>
+      <w:pPr>
+        <w:ind w:left="-567" w:right="-680"/>
+        <w:jc w:val="center"/>
+        <w:rPr>
+          <w:rFonts w:ascii="Cambria" w:hAnsi="Cambria"/>
+          <w:sz w:val="28"/>
+          <w:szCs w:val="28"/>
+        </w:rPr>
+      </w:pPr>
+    </w:p>
+    <w:p>
+      <w:pPr>
+        <w:ind w:left="-567" w:right="-680"/>
+        <w:jc w:val="center"/>
+        <w:rPr>
+          <w:rFonts w:ascii="Cambria" w:hAnsi="Cambria"/>
+          <w:sz w:val="28"/>
+          <w:szCs w:val="28"/>
+        </w:rPr>
+      </w:pPr>
+      <w:r>
+        <w:rPr>
+          <w:rFonts w:ascii="Cambria" w:hAnsi="Cambria"/>
+          <w:sz w:val="28"/>
+          <w:szCs w:val="28"/>
+        </w:rPr>
+        <w:t>{#</w:t>
+      </w:r>
+      <w:r>
+        <w:rPr>
+          <w:rFonts w:ascii="Cambria" w:hAnsi="Cambria"/>
+          <w:sz w:val="28"/>
+          <w:szCs w:val="28"/>
+        </w:rPr>
+        <w:t>m</w:t>
+      </w:r>
+      <w:r>
+        <w:rPr>
+          <w:rFonts w:ascii="Cambria" w:hAnsi="Cambria"/>
+          <w:sz w:val="28"/>
+          <w:szCs w:val="28"/>
+        </w:rPr>
+        <w:t>atches}</w:t>
+      </w:r>
+    </w:p>
+    <w:p>
+      <w:pPr>
+        <w:ind w:left="-567" w:right="-680"/>
+        <w:jc w:val="center"/>
+        <w:rPr>
+          <w:rFonts w:ascii="Cambria" w:hAnsi="Cambria"/>
+          <w:sz w:val="28"/>
+          <w:szCs w:val="28"/>
+        </w:rPr>
+      </w:pPr>
+      <w:r>
+        <w:rPr>
+          <w:rFonts w:ascii="Cambria" w:hAnsi="Cambria"/>
+          <w:sz w:val="28"/>
+          <w:szCs w:val="28"/>
+        </w:rPr>
+        <w:t>Zápas {{index}}</w:t>
+      </w:r>
+    </w:p>
+    <w:p>
+      <w:pPr>
+        <w:ind w:left="-567" w:right="-680"/>
+        <w:jc w:val="center"/>
+        <w:rPr>
+          <w:rFonts w:ascii="Cambria" w:hAnsi="Cambria"/>
+          <w:sz w:val="28"/>
+          <w:szCs w:val="28"/>
+        </w:rPr>
+      </w:pPr>
+      <w:r>
+        <w:rPr>
+          <w:rFonts w:ascii="Cambria" w:hAnsi="Cambria"/>
+          <w:sz w:val="28"/>
+          <w:szCs w:val="28"/>
+        </w:rPr>
+        <w:t>{{</w:t>
+      </w:r>
+      <w:proofErr w:type="spellStart"/>
+      <w:r>
+        <w:rPr>
+          <w:rFonts w:ascii="Cambria" w:hAnsi="Cambria"/>
+          <w:sz w:val="28"/>
+          <w:szCs w:val="28"/>
+        </w:rPr>
         <w:t>match_time</w:t>
       </w:r>
       <w:proofErr w:type="spellEnd"/>
@@ -280,7 +221,7 @@
           <w:sz w:val="28"/>
           <w:szCs w:val="28"/>
         </w:rPr>
-        <w:t>:</w:t>
+        <w:t xml:space="preserve"> -</w:t>
       </w:r>
       <w:r>
         <w:rPr>

</xml_diff>

<commit_message>
generate docx - templates fixes
</commit_message>
<xml_diff>
--- a/backend/utils/docxGenerator/templates/rounds-template.docx
+++ b/backend/utils/docxGenerator/templates/rounds-template.docx
@@ -2,336 +2,120 @@
 <file path=word/document.xml><?xml version="1.0" encoding="utf-8"?>
 <w:document xmlns:wpc="http://schemas.microsoft.com/office/word/2010/wordprocessingCanvas" xmlns:cx="http://schemas.microsoft.com/office/drawing/2014/chartex" xmlns:cx1="http://schemas.microsoft.com/office/drawing/2015/9/8/chartex" xmlns:cx2="http://schemas.microsoft.com/office/drawing/2015/10/21/chartex" xmlns:cx3="http://schemas.microsoft.com/office/drawing/2016/5/9/chartex" xmlns:cx4="http://schemas.microsoft.com/office/drawing/2016/5/10/chartex" xmlns:cx5="http://schemas.microsoft.com/office/drawing/2016/5/11/chartex" xmlns:cx6="http://schemas.microsoft.com/office/drawing/2016/5/12/chartex" xmlns:cx7="http://schemas.microsoft.com/office/drawing/2016/5/13/chartex" xmlns:cx8="http://schemas.microsoft.com/office/drawing/2016/5/14/chartex" xmlns:mc="http://schemas.openxmlformats.org/markup-compatibility/2006" xmlns:aink="http://schemas.microsoft.com/office/drawing/2016/ink" xmlns:am3d="http://schemas.microsoft.com/office/drawing/2017/model3d" xmlns:o="urn:schemas-microsoft-com:office:office" xmlns:oel="http://schemas.microsoft.com/office/2019/extlst" xmlns:r="http://schemas.openxmlformats.org/officeDocument/2006/relationships" xmlns:m="http://schemas.openxmlformats.org/officeDocument/2006/math" xmlns:v="urn:schemas-microsoft-com:vml" xmlns:wp14="http://schemas.microsoft.com/office/word/2010/wordprocessingDrawing" xmlns:wp="http://schemas.openxmlformats.org/drawingml/2006/wordprocessingDrawing" xmlns:w10="urn:schemas-microsoft-com:office:word" xmlns:w="http://schemas.openxmlformats.org/wordprocessingml/2006/main" xmlns:w14="http://schemas.microsoft.com/office/word/2010/wordml" xmlns:w15="http://schemas.microsoft.com/office/word/2012/wordml" xmlns:w16cex="http://schemas.microsoft.com/office/word/2018/wordml/cex" xmlns:w16cid="http://schemas.microsoft.com/office/word/2016/wordml/cid" xmlns:w16="http://schemas.microsoft.com/office/word/2018/wordml" xmlns:w16du="http://schemas.microsoft.com/office/word/2023/wordml/word16du" xmlns:w16sdtdh="http://schemas.microsoft.com/office/word/2020/wordml/sdtdatahash" xmlns:w16sdtfl="http://schemas.microsoft.com/office/word/2024/wordml/sdtformatlock" xmlns:w16se="http://schemas.microsoft.com/office/word/2015/wordml/symex" xmlns:wpg="http://schemas.microsoft.com/office/word/2010/wordprocessingGroup" xmlns:wpi="http://schemas.microsoft.com/office/word/2010/wordprocessingInk" xmlns:wne="http://schemas.microsoft.com/office/word/2006/wordml" xmlns:wps="http://schemas.microsoft.com/office/word/2010/wordprocessingShape" mc:Ignorable="w14 w15 w16se w16cid w16 w16cex w16sdtdh w16sdtfl w16du wp14">
   <w:body>
+    <w:p/>
+    <w:p/>
+    <w:p/>
     <w:p>
       <w:pPr>
-        <w:ind w:left="-567" w:right="-680"/>
-        <w:rPr>
-          <w:rFonts w:ascii="Cambria" w:hAnsi="Cambria"/>
-        </w:rPr>
+        <w:jc w:val="center"/>
       </w:pPr>
+      <w:r>
+        <w:t>{{</w:t>
+      </w:r>
+      <w:proofErr w:type="spellStart"/>
+      <w:r>
+        <w:t>roundNumber</w:t>
+      </w:r>
+      <w:proofErr w:type="spellEnd"/>
+      <w:r>
+        <w:t>}}</w:t>
+      </w:r>
     </w:p>
     <w:p>
       <w:pPr>
-        <w:ind w:left="-567" w:right="-680"/>
-        <w:rPr>
-          <w:rFonts w:ascii="Cambria" w:hAnsi="Cambria"/>
-        </w:rPr>
+        <w:jc w:val="center"/>
       </w:pPr>
+      <w:r>
+        <w:t>{{</w:t>
+      </w:r>
+      <w:proofErr w:type="spellStart"/>
+      <w:r>
+        <w:t>roundDate</w:t>
+      </w:r>
+      <w:proofErr w:type="spellEnd"/>
+      <w:r>
+        <w:t>}}</w:t>
+      </w:r>
+    </w:p>
+    <w:p/>
+    <w:p>
+      <w:pPr>
+        <w:jc w:val="center"/>
+      </w:pPr>
+      <w:r>
+        <w:t>{#</w:t>
+      </w:r>
+      <w:r>
+        <w:t>m</w:t>
+      </w:r>
+      <w:r>
+        <w:t>atches}</w:t>
+      </w:r>
     </w:p>
     <w:p>
       <w:pPr>
-        <w:ind w:left="-567" w:right="-680"/>
         <w:jc w:val="center"/>
-        <w:rPr>
-          <w:rFonts w:ascii="Cambria" w:hAnsi="Cambria"/>
-          <w:sz w:val="28"/>
-          <w:szCs w:val="28"/>
-        </w:rPr>
       </w:pPr>
+      <w:r>
+        <w:t>Zápas {{index}}</w:t>
+      </w:r>
     </w:p>
     <w:p>
       <w:pPr>
-        <w:ind w:left="-567" w:right="-680"/>
         <w:jc w:val="center"/>
-        <w:rPr>
-          <w:rFonts w:ascii="Cambria" w:hAnsi="Cambria"/>
-          <w:sz w:val="28"/>
-          <w:szCs w:val="28"/>
-        </w:rPr>
       </w:pPr>
+      <w:r>
+        <w:t>{{</w:t>
+      </w:r>
+      <w:proofErr w:type="spellStart"/>
+      <w:r>
+        <w:t>match_time</w:t>
+      </w:r>
+      <w:proofErr w:type="spellEnd"/>
+      <w:r>
+        <w:t>}}</w:t>
+      </w:r>
+      <w:r>
+        <w:t xml:space="preserve"> -</w:t>
+      </w:r>
+      <w:r>
+        <w:t xml:space="preserve"> {{</w:t>
+      </w:r>
+      <w:proofErr w:type="spellStart"/>
+      <w:r>
+        <w:t>teamA</w:t>
+      </w:r>
+      <w:proofErr w:type="spellEnd"/>
+      <w:r>
+        <w:t>}} x {{</w:t>
+      </w:r>
+      <w:proofErr w:type="spellStart"/>
+      <w:r>
+        <w:t>teamB</w:t>
+      </w:r>
+      <w:proofErr w:type="spellEnd"/>
+      <w:r>
+        <w:t>}}</w:t>
+      </w:r>
     </w:p>
     <w:p>
       <w:pPr>
-        <w:ind w:left="-567" w:right="-680"/>
         <w:jc w:val="center"/>
-        <w:rPr>
-          <w:rFonts w:ascii="Cambria" w:hAnsi="Cambria"/>
-          <w:sz w:val="28"/>
-          <w:szCs w:val="28"/>
-        </w:rPr>
       </w:pPr>
       <w:r>
-        <w:rPr>
-          <w:rFonts w:ascii="Cambria" w:hAnsi="Cambria"/>
-          <w:sz w:val="28"/>
-          <w:szCs w:val="28"/>
-        </w:rPr>
-        <w:t>{{</w:t>
+        <w:t>{/</w:t>
       </w:r>
       <w:proofErr w:type="spellStart"/>
       <w:r>
-        <w:rPr>
-          <w:rFonts w:ascii="Cambria" w:hAnsi="Cambria"/>
-          <w:sz w:val="28"/>
-          <w:szCs w:val="28"/>
-        </w:rPr>
-        <w:t>roundNumber</w:t>
+        <w:t>m</w:t>
+      </w:r>
+      <w:r>
+        <w:t>atches</w:t>
       </w:r>
       <w:proofErr w:type="spellEnd"/>
       <w:r>
-        <w:rPr>
-          <w:rFonts w:ascii="Cambria" w:hAnsi="Cambria"/>
-          <w:sz w:val="28"/>
-          <w:szCs w:val="28"/>
-        </w:rPr>
-        <w:t>}}</w:t>
-      </w:r>
-    </w:p>
-    <w:p>
-      <w:pPr>
-        <w:ind w:left="-567" w:right="-680"/>
-        <w:jc w:val="center"/>
-        <w:rPr>
-          <w:rFonts w:ascii="Cambria" w:hAnsi="Cambria"/>
-          <w:sz w:val="28"/>
-          <w:szCs w:val="28"/>
-        </w:rPr>
-      </w:pPr>
-      <w:r>
-        <w:rPr>
-          <w:rFonts w:ascii="Cambria" w:hAnsi="Cambria"/>
-          <w:sz w:val="28"/>
-          <w:szCs w:val="28"/>
-        </w:rPr>
-        <w:t>{{</w:t>
-      </w:r>
-      <w:proofErr w:type="spellStart"/>
-      <w:r>
-        <w:rPr>
-          <w:rFonts w:ascii="Cambria" w:hAnsi="Cambria"/>
-          <w:sz w:val="28"/>
-          <w:szCs w:val="28"/>
-        </w:rPr>
-        <w:t>roundDate</w:t>
-      </w:r>
-      <w:proofErr w:type="spellEnd"/>
-      <w:r>
-        <w:rPr>
-          <w:rFonts w:ascii="Cambria" w:hAnsi="Cambria"/>
-          <w:sz w:val="28"/>
-          <w:szCs w:val="28"/>
-        </w:rPr>
-        <w:t>}}</w:t>
-      </w:r>
-    </w:p>
-    <w:p>
-      <w:pPr>
-        <w:ind w:left="-567" w:right="-680"/>
-        <w:jc w:val="center"/>
-        <w:rPr>
-          <w:rFonts w:ascii="Cambria" w:hAnsi="Cambria"/>
-          <w:sz w:val="28"/>
-          <w:szCs w:val="28"/>
-        </w:rPr>
-      </w:pPr>
-    </w:p>
-    <w:p>
-      <w:pPr>
-        <w:ind w:left="-567" w:right="-680"/>
-        <w:jc w:val="center"/>
-        <w:rPr>
-          <w:rFonts w:ascii="Cambria" w:hAnsi="Cambria"/>
-          <w:sz w:val="28"/>
-          <w:szCs w:val="28"/>
-        </w:rPr>
-      </w:pPr>
-      <w:r>
-        <w:rPr>
-          <w:rFonts w:ascii="Cambria" w:hAnsi="Cambria"/>
-          <w:sz w:val="28"/>
-          <w:szCs w:val="28"/>
-        </w:rPr>
-        <w:t>{#</w:t>
-      </w:r>
-      <w:r>
-        <w:rPr>
-          <w:rFonts w:ascii="Cambria" w:hAnsi="Cambria"/>
-          <w:sz w:val="28"/>
-          <w:szCs w:val="28"/>
-        </w:rPr>
-        <w:t>m</w:t>
-      </w:r>
-      <w:r>
-        <w:rPr>
-          <w:rFonts w:ascii="Cambria" w:hAnsi="Cambria"/>
-          <w:sz w:val="28"/>
-          <w:szCs w:val="28"/>
-        </w:rPr>
-        <w:t>atches}</w:t>
-      </w:r>
-    </w:p>
-    <w:p>
-      <w:pPr>
-        <w:ind w:left="-567" w:right="-680"/>
-        <w:jc w:val="center"/>
-        <w:rPr>
-          <w:rFonts w:ascii="Cambria" w:hAnsi="Cambria"/>
-          <w:sz w:val="28"/>
-          <w:szCs w:val="28"/>
-        </w:rPr>
-      </w:pPr>
-      <w:r>
-        <w:rPr>
-          <w:rFonts w:ascii="Cambria" w:hAnsi="Cambria"/>
-          <w:sz w:val="28"/>
-          <w:szCs w:val="28"/>
-        </w:rPr>
-        <w:t>Zápas {{index}}</w:t>
-      </w:r>
-    </w:p>
-    <w:p>
-      <w:pPr>
-        <w:ind w:left="-567" w:right="-680"/>
-        <w:jc w:val="center"/>
-        <w:rPr>
-          <w:rFonts w:ascii="Cambria" w:hAnsi="Cambria"/>
-          <w:sz w:val="28"/>
-          <w:szCs w:val="28"/>
-        </w:rPr>
-      </w:pPr>
-      <w:r>
-        <w:rPr>
-          <w:rFonts w:ascii="Cambria" w:hAnsi="Cambria"/>
-          <w:sz w:val="28"/>
-          <w:szCs w:val="28"/>
-        </w:rPr>
-        <w:t>{{</w:t>
-      </w:r>
-      <w:proofErr w:type="spellStart"/>
-      <w:r>
-        <w:rPr>
-          <w:rFonts w:ascii="Cambria" w:hAnsi="Cambria"/>
-          <w:sz w:val="28"/>
-          <w:szCs w:val="28"/>
-        </w:rPr>
-        <w:t>match_time</w:t>
-      </w:r>
-      <w:proofErr w:type="spellEnd"/>
-      <w:r>
-        <w:rPr>
-          <w:rFonts w:ascii="Cambria" w:hAnsi="Cambria"/>
-          <w:sz w:val="28"/>
-          <w:szCs w:val="28"/>
-        </w:rPr>
-        <w:t>}}</w:t>
-      </w:r>
-      <w:r>
-        <w:rPr>
-          <w:rFonts w:ascii="Cambria" w:hAnsi="Cambria"/>
-          <w:sz w:val="28"/>
-          <w:szCs w:val="28"/>
-        </w:rPr>
-        <w:t xml:space="preserve"> -</w:t>
-      </w:r>
-      <w:r>
-        <w:rPr>
-          <w:rFonts w:ascii="Cambria" w:hAnsi="Cambria"/>
-          <w:sz w:val="28"/>
-          <w:szCs w:val="28"/>
-        </w:rPr>
-        <w:t xml:space="preserve"> {{</w:t>
-      </w:r>
-      <w:proofErr w:type="spellStart"/>
-      <w:r>
-        <w:rPr>
-          <w:rFonts w:ascii="Cambria" w:hAnsi="Cambria"/>
-          <w:sz w:val="28"/>
-          <w:szCs w:val="28"/>
-        </w:rPr>
-        <w:t>teamA</w:t>
-      </w:r>
-      <w:proofErr w:type="spellEnd"/>
-      <w:r>
-        <w:rPr>
-          <w:rFonts w:ascii="Cambria" w:hAnsi="Cambria"/>
-          <w:sz w:val="28"/>
-          <w:szCs w:val="28"/>
-        </w:rPr>
-        <w:t>}} x {{</w:t>
-      </w:r>
-      <w:proofErr w:type="spellStart"/>
-      <w:r>
-        <w:rPr>
-          <w:rFonts w:ascii="Cambria" w:hAnsi="Cambria"/>
-          <w:sz w:val="28"/>
-          <w:szCs w:val="28"/>
-        </w:rPr>
-        <w:t>teamB</w:t>
-      </w:r>
-      <w:proofErr w:type="spellEnd"/>
-      <w:r>
-        <w:rPr>
-          <w:rFonts w:ascii="Cambria" w:hAnsi="Cambria"/>
-          <w:sz w:val="28"/>
-          <w:szCs w:val="28"/>
-        </w:rPr>
-        <w:t>}}</w:t>
-      </w:r>
-    </w:p>
-    <w:p>
-      <w:pPr>
-        <w:ind w:left="-567" w:right="-680"/>
-        <w:jc w:val="center"/>
-        <w:rPr>
-          <w:rFonts w:ascii="Cambria" w:hAnsi="Cambria"/>
-          <w:sz w:val="28"/>
-          <w:szCs w:val="28"/>
-        </w:rPr>
-      </w:pPr>
-    </w:p>
-    <w:p>
-      <w:pPr>
-        <w:ind w:left="-567" w:right="-680"/>
-        <w:jc w:val="center"/>
-        <w:rPr>
-          <w:rFonts w:ascii="Cambria" w:hAnsi="Cambria"/>
-          <w:sz w:val="24"/>
-          <w:szCs w:val="24"/>
-        </w:rPr>
-      </w:pPr>
-      <w:r>
-        <w:rPr>
-          <w:rFonts w:ascii="Cambria" w:hAnsi="Cambria"/>
-          <w:sz w:val="28"/>
-          <w:szCs w:val="28"/>
-        </w:rPr>
-        <w:t>{/</w:t>
-      </w:r>
-      <w:proofErr w:type="spellStart"/>
-      <w:r>
-        <w:rPr>
-          <w:rFonts w:ascii="Cambria" w:hAnsi="Cambria"/>
-          <w:sz w:val="28"/>
-          <w:szCs w:val="28"/>
-        </w:rPr>
-        <w:t>m</w:t>
-      </w:r>
-      <w:r>
-        <w:rPr>
-          <w:rFonts w:ascii="Cambria" w:hAnsi="Cambria"/>
-          <w:sz w:val="28"/>
-          <w:szCs w:val="28"/>
-        </w:rPr>
-        <w:t>atches</w:t>
-      </w:r>
-      <w:proofErr w:type="spellEnd"/>
-      <w:r>
-        <w:rPr>
-          <w:rFonts w:ascii="Cambria" w:hAnsi="Cambria"/>
-          <w:sz w:val="28"/>
-          <w:szCs w:val="28"/>
-        </w:rPr>
         <w:t>}</w:t>
       </w:r>
-    </w:p>
-    <w:p>
-      <w:pPr>
-        <w:ind w:left="-567" w:right="-680"/>
-        <w:jc w:val="center"/>
-        <w:rPr>
-          <w:rFonts w:ascii="Cambria" w:hAnsi="Cambria"/>
-        </w:rPr>
-      </w:pPr>
     </w:p>
     <w:sectPr>
       <w:headerReference w:type="default" r:id="rId7"/>

</xml_diff>

<commit_message>
round-template - formatting issues fix
</commit_message>
<xml_diff>
--- a/backend/utils/docxGenerator/templates/rounds-template.docx
+++ b/backend/utils/docxGenerator/templates/rounds-template.docx
@@ -2,63 +2,20 @@
 <file path=word/document.xml><?xml version="1.0" encoding="utf-8"?>
 <w:document xmlns:wpc="http://schemas.microsoft.com/office/word/2010/wordprocessingCanvas" xmlns:cx="http://schemas.microsoft.com/office/drawing/2014/chartex" xmlns:cx1="http://schemas.microsoft.com/office/drawing/2015/9/8/chartex" xmlns:cx2="http://schemas.microsoft.com/office/drawing/2015/10/21/chartex" xmlns:cx3="http://schemas.microsoft.com/office/drawing/2016/5/9/chartex" xmlns:cx4="http://schemas.microsoft.com/office/drawing/2016/5/10/chartex" xmlns:cx5="http://schemas.microsoft.com/office/drawing/2016/5/11/chartex" xmlns:cx6="http://schemas.microsoft.com/office/drawing/2016/5/12/chartex" xmlns:cx7="http://schemas.microsoft.com/office/drawing/2016/5/13/chartex" xmlns:cx8="http://schemas.microsoft.com/office/drawing/2016/5/14/chartex" xmlns:mc="http://schemas.openxmlformats.org/markup-compatibility/2006" xmlns:aink="http://schemas.microsoft.com/office/drawing/2016/ink" xmlns:am3d="http://schemas.microsoft.com/office/drawing/2017/model3d" xmlns:o="urn:schemas-microsoft-com:office:office" xmlns:oel="http://schemas.microsoft.com/office/2019/extlst" xmlns:r="http://schemas.openxmlformats.org/officeDocument/2006/relationships" xmlns:m="http://schemas.openxmlformats.org/officeDocument/2006/math" xmlns:v="urn:schemas-microsoft-com:vml" xmlns:wp14="http://schemas.microsoft.com/office/word/2010/wordprocessingDrawing" xmlns:wp="http://schemas.openxmlformats.org/drawingml/2006/wordprocessingDrawing" xmlns:w10="urn:schemas-microsoft-com:office:word" xmlns:w="http://schemas.openxmlformats.org/wordprocessingml/2006/main" xmlns:w14="http://schemas.microsoft.com/office/word/2010/wordml" xmlns:w15="http://schemas.microsoft.com/office/word/2012/wordml" xmlns:w16cex="http://schemas.microsoft.com/office/word/2018/wordml/cex" xmlns:w16cid="http://schemas.microsoft.com/office/word/2016/wordml/cid" xmlns:w16="http://schemas.microsoft.com/office/word/2018/wordml" xmlns:w16du="http://schemas.microsoft.com/office/word/2023/wordml/word16du" xmlns:w16sdtdh="http://schemas.microsoft.com/office/word/2020/wordml/sdtdatahash" xmlns:w16sdtfl="http://schemas.microsoft.com/office/word/2024/wordml/sdtformatlock" xmlns:w16se="http://schemas.microsoft.com/office/word/2015/wordml/symex" xmlns:wpg="http://schemas.microsoft.com/office/word/2010/wordprocessingGroup" xmlns:wpi="http://schemas.microsoft.com/office/word/2010/wordprocessingInk" xmlns:wne="http://schemas.microsoft.com/office/word/2006/wordml" xmlns:wps="http://schemas.microsoft.com/office/word/2010/wordprocessingShape" mc:Ignorable="w14 w15 w16se w16cid w16 w16cex w16sdtdh w16sdtfl w16du wp14">
   <w:body>
-    <w:p/>
-    <w:p/>
-    <w:p/>
     <w:p>
       <w:pPr>
         <w:jc w:val="center"/>
       </w:pPr>
-      <w:r>
-        <w:t>{{</w:t>
-      </w:r>
-      <w:proofErr w:type="spellStart"/>
-      <w:r>
-        <w:t>roundNumber</w:t>
-      </w:r>
-      <w:proofErr w:type="spellEnd"/>
-      <w:r>
-        <w:t>}}</w:t>
-      </w:r>
     </w:p>
     <w:p>
       <w:pPr>
         <w:jc w:val="center"/>
       </w:pPr>
-      <w:r>
-        <w:t>{{</w:t>
-      </w:r>
-      <w:proofErr w:type="spellStart"/>
-      <w:r>
-        <w:t>roundDate</w:t>
-      </w:r>
-      <w:proofErr w:type="spellEnd"/>
-      <w:r>
-        <w:t>}}</w:t>
-      </w:r>
-    </w:p>
-    <w:p/>
-    <w:p>
-      <w:pPr>
-        <w:jc w:val="center"/>
-      </w:pPr>
-      <w:r>
-        <w:t>{#</w:t>
-      </w:r>
-      <w:r>
-        <w:t>m</w:t>
-      </w:r>
-      <w:r>
-        <w:t>atches}</w:t>
-      </w:r>
     </w:p>
     <w:p>
       <w:pPr>
         <w:jc w:val="center"/>
       </w:pPr>
-      <w:r>
-        <w:t>Zápas {{index}}</w:t>
-      </w:r>
     </w:p>
     <w:p>
       <w:pPr>
@@ -69,29 +26,7 @@
       </w:r>
       <w:proofErr w:type="spellStart"/>
       <w:r>
-        <w:t>match_time</w:t>
-      </w:r>
-      <w:proofErr w:type="spellEnd"/>
-      <w:r>
-        <w:t>}}</w:t>
-      </w:r>
-      <w:r>
-        <w:t xml:space="preserve"> -</w:t>
-      </w:r>
-      <w:r>
-        <w:t xml:space="preserve"> {{</w:t>
-      </w:r>
-      <w:proofErr w:type="spellStart"/>
-      <w:r>
-        <w:t>teamA</w:t>
-      </w:r>
-      <w:proofErr w:type="spellEnd"/>
-      <w:r>
-        <w:t>}} x {{</w:t>
-      </w:r>
-      <w:proofErr w:type="spellStart"/>
-      <w:r>
-        <w:t>teamB</w:t>
+        <w:t>roundNumber</w:t>
       </w:r>
       <w:proofErr w:type="spellEnd"/>
       <w:r>
@@ -103,14 +38,80 @@
         <w:jc w:val="center"/>
       </w:pPr>
       <w:r>
+        <w:t>{{</w:t>
+      </w:r>
+      <w:proofErr w:type="spellStart"/>
+      <w:r>
+        <w:t>roundDate</w:t>
+      </w:r>
+      <w:proofErr w:type="spellEnd"/>
+      <w:r>
+        <w:t>}}</w:t>
+      </w:r>
+    </w:p>
+    <w:p>
+      <w:pPr>
+        <w:jc w:val="center"/>
+      </w:pPr>
+    </w:p>
+    <w:p>
+      <w:pPr>
+        <w:jc w:val="center"/>
+      </w:pPr>
+      <w:r>
+        <w:t>{#matches}</w:t>
+      </w:r>
+    </w:p>
+    <w:p>
+      <w:pPr>
+        <w:jc w:val="center"/>
+      </w:pPr>
+      <w:r>
+        <w:t>Zápas {{index}}</w:t>
+      </w:r>
+    </w:p>
+    <w:p>
+      <w:pPr>
+        <w:jc w:val="center"/>
+      </w:pPr>
+      <w:r>
+        <w:t>{{</w:t>
+      </w:r>
+      <w:proofErr w:type="spellStart"/>
+      <w:r>
+        <w:t>match_time</w:t>
+      </w:r>
+      <w:proofErr w:type="spellEnd"/>
+      <w:r>
+        <w:t>}} - {{</w:t>
+      </w:r>
+      <w:proofErr w:type="spellStart"/>
+      <w:r>
+        <w:t>teamA</w:t>
+      </w:r>
+      <w:proofErr w:type="spellEnd"/>
+      <w:r>
+        <w:t>}} x {{</w:t>
+      </w:r>
+      <w:proofErr w:type="spellStart"/>
+      <w:r>
+        <w:t>teamB</w:t>
+      </w:r>
+      <w:proofErr w:type="spellEnd"/>
+      <w:r>
+        <w:t>}}</w:t>
+      </w:r>
+    </w:p>
+    <w:p>
+      <w:pPr>
+        <w:jc w:val="center"/>
+      </w:pPr>
+      <w:r>
         <w:t>{/</w:t>
       </w:r>
       <w:proofErr w:type="spellStart"/>
       <w:r>
-        <w:t>m</w:t>
-      </w:r>
-      <w:r>
-        <w:t>atches</w:t>
+        <w:t>matches</w:t>
       </w:r>
       <w:proofErr w:type="spellEnd"/>
       <w:r>
@@ -1151,7 +1152,6 @@
   <w:style w:type="character" w:default="1" w:styleId="Standardnpsmoodstavce">
     <w:name w:val="Default Paragraph Font"/>
     <w:uiPriority w:val="1"/>
-    <w:semiHidden/>
     <w:unhideWhenUsed/>
   </w:style>
   <w:style w:type="table" w:default="1" w:styleId="Normlntabulka">

</xml_diff>

<commit_message>
round template - braces fix
</commit_message>
<xml_diff>
--- a/backend/utils/docxGenerator/templates/rounds-template.docx
+++ b/backend/utils/docxGenerator/templates/rounds-template.docx
@@ -11,34 +11,27 @@
         <w:t>roundNumber</w:t>
       </w:r>
       <w:proofErr w:type="spellEnd"/>
-      <w:proofErr w:type="gramStart"/>
-      <w:r>
-        <w:t>}}{</w:t>
-      </w:r>
-      <w:proofErr w:type="gramEnd"/>
-      <w:r>
-        <w:t>{</w:t>
+      <w:r>
+        <w:t>}} - {{</w:t>
       </w:r>
       <w:proofErr w:type="spellStart"/>
       <w:r>
         <w:t>roundDate</w:t>
       </w:r>
       <w:proofErr w:type="spellEnd"/>
-      <w:proofErr w:type="gramStart"/>
-      <w:r>
-        <w:t>}}{</w:t>
-      </w:r>
-      <w:proofErr w:type="gramEnd"/>
-      <w:r>
-        <w:t>#</w:t>
-      </w:r>
-      <w:proofErr w:type="gramStart"/>
-      <w:r>
-        <w:t>matches}Zápas</w:t>
-      </w:r>
-      <w:proofErr w:type="gramEnd"/>
-      <w:r>
-        <w:t>: {{index}} {{</w:t>
+      <w:r>
+        <w:t>}}</w:t>
+      </w:r>
+    </w:p>
+    <w:p/>
+    <w:p>
+      <w:r>
+        <w:t>{{#matches}}</w:t>
+      </w:r>
+    </w:p>
+    <w:p>
+      <w:r>
+        <w:t>Zápas {{index}} – {{</w:t>
       </w:r>
       <w:proofErr w:type="spellStart"/>
       <w:r>
@@ -46,7 +39,7 @@
       </w:r>
       <w:proofErr w:type="spellEnd"/>
       <w:r>
-        <w:t>}} {{</w:t>
+        <w:t>}} – {{</w:t>
       </w:r>
       <w:proofErr w:type="spellStart"/>
       <w:r>
@@ -61,13 +54,13 @@
         <w:t>teamB</w:t>
       </w:r>
       <w:proofErr w:type="spellEnd"/>
-      <w:proofErr w:type="gramStart"/>
-      <w:r>
-        <w:t>}}{</w:t>
-      </w:r>
-      <w:proofErr w:type="gramEnd"/>
-      <w:r>
-        <w:t>/</w:t>
+      <w:r>
+        <w:t>}}</w:t>
+      </w:r>
+    </w:p>
+    <w:p>
+      <w:r>
+        <w:t>{{/</w:t>
       </w:r>
       <w:proofErr w:type="spellStart"/>
       <w:r>
@@ -75,7 +68,7 @@
       </w:r>
       <w:proofErr w:type="spellEnd"/>
       <w:r>
-        <w:t>}</w:t>
+        <w:t>}}</w:t>
       </w:r>
     </w:p>
     <w:sectPr>

</xml_diff>

<commit_message>
rounds-template - fix matches
</commit_message>
<xml_diff>
--- a/backend/utils/docxGenerator/templates/rounds-template.docx
+++ b/backend/utils/docxGenerator/templates/rounds-template.docx
@@ -4,71 +4,23 @@
   <w:body>
     <w:p>
       <w:r>
-        <w:t>{{</w:t>
-      </w:r>
-      <w:proofErr w:type="spellStart"/>
-      <w:r>
-        <w:t>roundNumber</w:t>
-      </w:r>
-      <w:proofErr w:type="spellEnd"/>
-      <w:r>
-        <w:t>}} - {{</w:t>
-      </w:r>
-      <w:proofErr w:type="spellStart"/>
-      <w:r>
-        <w:t>roundDate</w:t>
-      </w:r>
-      <w:proofErr w:type="spellEnd"/>
-      <w:r>
-        <w:t>}}</w:t>
+        <w:t>{{roundNumber}} - {{roundDate}}</w:t>
       </w:r>
     </w:p>
     <w:p/>
     <w:p>
       <w:r>
-        <w:t>{{#matches}}</w:t>
+        <w:t>{#matches}</w:t>
       </w:r>
     </w:p>
     <w:p>
       <w:r>
-        <w:t>Zápas {{index}} – {{</w:t>
-      </w:r>
-      <w:proofErr w:type="spellStart"/>
-      <w:r>
-        <w:t>match_time</w:t>
-      </w:r>
-      <w:proofErr w:type="spellEnd"/>
-      <w:r>
-        <w:t>}} – {{</w:t>
-      </w:r>
-      <w:proofErr w:type="spellStart"/>
-      <w:r>
-        <w:t>teamA</w:t>
-      </w:r>
-      <w:proofErr w:type="spellEnd"/>
-      <w:r>
-        <w:t>}} vs {{</w:t>
-      </w:r>
-      <w:proofErr w:type="spellStart"/>
-      <w:r>
-        <w:t>teamB</w:t>
-      </w:r>
-      <w:proofErr w:type="spellEnd"/>
-      <w:r>
-        <w:t>}}</w:t>
+        <w:t>Zápas {{index}} – {{match_time}} – {{teamA}} vs {{teamB}}</w:t>
       </w:r>
     </w:p>
     <w:p>
       <w:r>
-        <w:t>{{/</w:t>
-      </w:r>
-      <w:proofErr w:type="spellStart"/>
-      <w:r>
-        <w:t>matches</w:t>
-      </w:r>
-      <w:proofErr w:type="spellEnd"/>
-      <w:r>
-        <w:t>}}</w:t>
+        <w:t>{/matches}</w:t>
       </w:r>
     </w:p>
     <w:sectPr>

</xml_diff>